<commit_message>
Minutes and Agendas updated
</commit_message>
<xml_diff>
--- a/docs/Minutes and Agenda/Agenda/Agenda 12th Nov 2014.docx
+++ b/docs/Minutes and Agenda/Agenda/Agenda 12th Nov 2014.docx
@@ -61,8 +61,6 @@
         </w:rPr>
         <w:t>12</w:t>
       </w:r>
-      <w:bookmarkStart w:id="0" w:name="_GoBack"/>
-      <w:bookmarkEnd w:id="0"/>
       <w:r>
         <w:rPr>
           <w:rFonts w:asciiTheme="majorBidi" w:hAnsiTheme="majorBidi" w:cstheme="majorBidi"/>
@@ -70,7 +68,7 @@
           <w:szCs w:val="24"/>
           <w:vertAlign w:val="superscript"/>
         </w:rPr>
-        <w:t>th</w:t>
+        <w:t>nd</w:t>
       </w:r>
       <w:r>
         <w:rPr>
@@ -234,30 +232,73 @@
           <w:lang w:val="pt-BR"/>
         </w:rPr>
         <w:lastRenderedPageBreak/>
-        <w:t>Kateryna Vyshnyak, Veraj</w:t>
-      </w:r>
-    </w:p>
-    <w:p>
-      <w:pPr>
-        <w:pStyle w:val="NoSpacing"/>
+        <w:t xml:space="preserve">Kateryna </w:t>
+      </w:r>
+      <w:proofErr w:type="spellStart"/>
+      <w:r>
         <w:rPr>
           <w:rFonts w:asciiTheme="majorBidi" w:hAnsiTheme="majorBidi" w:cstheme="majorBidi"/>
           <w:sz w:val="24"/>
           <w:szCs w:val="24"/>
           <w:lang w:val="pt-BR"/>
         </w:rPr>
-      </w:pPr>
-    </w:p>
-    <w:p>
-      <w:pPr>
-        <w:pStyle w:val="NoSpacing"/>
+        <w:t>Vyshnyak</w:t>
+      </w:r>
+      <w:proofErr w:type="spellEnd"/>
+      <w:r>
         <w:rPr>
           <w:rFonts w:asciiTheme="majorBidi" w:hAnsiTheme="majorBidi" w:cstheme="majorBidi"/>
           <w:sz w:val="24"/>
           <w:szCs w:val="24"/>
           <w:lang w:val="pt-BR"/>
         </w:rPr>
-      </w:pPr>
+        <w:t xml:space="preserve">, </w:t>
+      </w:r>
+      <w:r>
+        <w:rPr>
+          <w:rFonts w:asciiTheme="majorBidi" w:hAnsiTheme="majorBidi" w:cstheme="majorBidi"/>
+          <w:sz w:val="24"/>
+          <w:szCs w:val="24"/>
+          <w:lang w:val="pt-BR"/>
+        </w:rPr>
+        <w:t xml:space="preserve">Veeraj </w:t>
+      </w:r>
+      <w:proofErr w:type="spellStart"/>
+      <w:r>
+        <w:rPr>
+          <w:rFonts w:asciiTheme="majorBidi" w:hAnsiTheme="majorBidi" w:cstheme="majorBidi"/>
+          <w:sz w:val="24"/>
+          <w:szCs w:val="24"/>
+          <w:lang w:val="pt-BR"/>
+        </w:rPr>
+        <w:t>Bhura</w:t>
+      </w:r>
+      <w:proofErr w:type="spellEnd"/>
+    </w:p>
+    <w:p>
+      <w:pPr>
+        <w:pStyle w:val="NoSpacing"/>
+        <w:rPr>
+          <w:rFonts w:asciiTheme="majorBidi" w:hAnsiTheme="majorBidi" w:cstheme="majorBidi"/>
+          <w:sz w:val="24"/>
+          <w:szCs w:val="24"/>
+          <w:lang w:val="pt-BR"/>
+        </w:rPr>
+      </w:pPr>
+      <w:bookmarkStart w:id="0" w:name="_GoBack"/>
+      <w:bookmarkEnd w:id="0"/>
+    </w:p>
+    <w:p>
+      <w:pPr>
+        <w:pStyle w:val="NoSpacing"/>
+        <w:rPr>
+          <w:rFonts w:asciiTheme="majorBidi" w:hAnsiTheme="majorBidi" w:cstheme="majorBidi"/>
+          <w:sz w:val="24"/>
+          <w:szCs w:val="24"/>
+          <w:lang w:val="pt-BR"/>
+        </w:rPr>
+      </w:pPr>
+      <w:proofErr w:type="spellStart"/>
       <w:r>
         <w:rPr>
           <w:rFonts w:asciiTheme="majorBidi" w:hAnsiTheme="majorBidi" w:cstheme="majorBidi"/>
@@ -268,6 +309,7 @@
         <w:lastRenderedPageBreak/>
         <w:t>Zulekha</w:t>
       </w:r>
+      <w:proofErr w:type="spellEnd"/>
     </w:p>
     <w:p>
       <w:pPr>
@@ -628,6 +670,7 @@
           <w:szCs w:val="24"/>
         </w:rPr>
       </w:pPr>
+      <w:proofErr w:type="spellStart"/>
       <w:r>
         <w:rPr>
           <w:rFonts w:asciiTheme="majorBidi" w:hAnsiTheme="majorBidi" w:cstheme="majorBidi"/>
@@ -636,6 +679,7 @@
         </w:rPr>
         <w:t>WBS</w:t>
       </w:r>
+      <w:proofErr w:type="spellEnd"/>
     </w:p>
     <w:p>
       <w:pPr>
@@ -734,7 +778,25 @@
           <w:sz w:val="24"/>
           <w:szCs w:val="24"/>
         </w:rPr>
-        <w:t>iscussion of any issues or problems and AOB (Any Other Business).</w:t>
+        <w:t xml:space="preserve">iscussion of any issues or problems and </w:t>
+      </w:r>
+      <w:proofErr w:type="spellStart"/>
+      <w:r>
+        <w:rPr>
+          <w:rFonts w:asciiTheme="majorBidi" w:hAnsiTheme="majorBidi" w:cstheme="majorBidi"/>
+          <w:sz w:val="24"/>
+          <w:szCs w:val="24"/>
+        </w:rPr>
+        <w:t>AOB</w:t>
+      </w:r>
+      <w:proofErr w:type="spellEnd"/>
+      <w:r>
+        <w:rPr>
+          <w:rFonts w:asciiTheme="majorBidi" w:hAnsiTheme="majorBidi" w:cstheme="majorBidi"/>
+          <w:sz w:val="24"/>
+          <w:szCs w:val="24"/>
+        </w:rPr>
+        <w:t xml:space="preserve"> (Any Other Business).</w:t>
       </w:r>
     </w:p>
     <w:p>

</xml_diff>

<commit_message>
Name update, corrected date
Zulekha surname added to all the minutes and agendas
Corrected the Delivery Date on the "Minutes 01th November 2014" file
</commit_message>
<xml_diff>
--- a/docs/Minutes and Agenda/Agenda/Agenda 12th Nov 2014.docx
+++ b/docs/Minutes and Agenda/Agenda/Agenda 12th Nov 2014.docx
@@ -285,42 +285,47 @@
           <w:lang w:val="pt-BR"/>
         </w:rPr>
       </w:pPr>
+    </w:p>
+    <w:p>
+      <w:pPr>
+        <w:rPr>
+          <w:rFonts w:asciiTheme="majorBidi" w:hAnsiTheme="majorBidi" w:cstheme="majorBidi"/>
+          <w:sz w:val="24"/>
+          <w:szCs w:val="24"/>
+        </w:rPr>
+      </w:pPr>
+      <w:proofErr w:type="spellStart"/>
+      <w:r>
+        <w:rPr>
+          <w:rFonts w:asciiTheme="majorBidi" w:hAnsiTheme="majorBidi" w:cstheme="majorBidi"/>
+          <w:sz w:val="24"/>
+          <w:szCs w:val="24"/>
+        </w:rPr>
+        <w:lastRenderedPageBreak/>
+        <w:t>Zulekha</w:t>
+      </w:r>
+      <w:proofErr w:type="spellEnd"/>
+      <w:r>
+        <w:rPr>
+          <w:rFonts w:asciiTheme="majorBidi" w:hAnsiTheme="majorBidi" w:cstheme="majorBidi"/>
+          <w:sz w:val="24"/>
+          <w:szCs w:val="24"/>
+        </w:rPr>
+        <w:t xml:space="preserve"> Anwar</w:t>
+      </w:r>
+    </w:p>
+    <w:p>
+      <w:pPr>
+        <w:pStyle w:val="NoSpacing"/>
+        <w:rPr>
+          <w:rFonts w:asciiTheme="majorBidi" w:hAnsiTheme="majorBidi" w:cstheme="majorBidi"/>
+          <w:sz w:val="24"/>
+          <w:szCs w:val="24"/>
+          <w:lang w:val="pt-BR"/>
+        </w:rPr>
+      </w:pPr>
       <w:bookmarkStart w:id="0" w:name="_GoBack"/>
       <w:bookmarkEnd w:id="0"/>
-    </w:p>
-    <w:p>
-      <w:pPr>
-        <w:pStyle w:val="NoSpacing"/>
-        <w:rPr>
-          <w:rFonts w:asciiTheme="majorBidi" w:hAnsiTheme="majorBidi" w:cstheme="majorBidi"/>
-          <w:sz w:val="24"/>
-          <w:szCs w:val="24"/>
-          <w:lang w:val="pt-BR"/>
-        </w:rPr>
-      </w:pPr>
-      <w:proofErr w:type="spellStart"/>
-      <w:r>
-        <w:rPr>
-          <w:rFonts w:asciiTheme="majorBidi" w:hAnsiTheme="majorBidi" w:cstheme="majorBidi"/>
-          <w:sz w:val="24"/>
-          <w:szCs w:val="24"/>
-          <w:lang w:val="pt-BR"/>
-        </w:rPr>
-        <w:lastRenderedPageBreak/>
-        <w:t>Zulekha</w:t>
-      </w:r>
-      <w:proofErr w:type="spellEnd"/>
-    </w:p>
-    <w:p>
-      <w:pPr>
-        <w:pStyle w:val="NoSpacing"/>
-        <w:rPr>
-          <w:rFonts w:asciiTheme="majorBidi" w:hAnsiTheme="majorBidi" w:cstheme="majorBidi"/>
-          <w:sz w:val="24"/>
-          <w:szCs w:val="24"/>
-          <w:lang w:val="pt-BR"/>
-        </w:rPr>
-      </w:pPr>
     </w:p>
     <w:p>
       <w:pPr>

</xml_diff>